<commit_message>
update missing details on whitebox_test_01-5bfd5b0 doc
</commit_message>
<xml_diff>
--- a/Tests/Test_01-5bfd5b0/whitebox_test_01-5bfd5b0.docx
+++ b/Tests/Test_01-5bfd5b0/whitebox_test_01-5bfd5b0.docx
@@ -152,6 +152,12 @@
         <w:tab/>
         <w:t xml:space="preserve">Date conducted: </w:t>
       </w:r>
+      <w:r>
+        <w:rPr>
+          <w:rFonts w:ascii="Arial" w:hAnsi="Arial" w:cs="Arial"/>
+        </w:rPr>
+        <w:t>Nov 25, 2024 4:10 PM</w:t>
+      </w:r>
     </w:p>
     <w:p>
       <w:pPr>
@@ -252,21 +258,7 @@
         <w:rPr>
           <w:rFonts w:ascii="Arial" w:hAnsi="Arial" w:cs="Arial"/>
         </w:rPr>
-        <w:t xml:space="preserve">To ensure if the </w:t>
-      </w:r>
-      <w:proofErr w:type="spellStart"/>
-      <w:r>
-        <w:rPr>
-          <w:rFonts w:ascii="Arial" w:hAnsi="Arial" w:cs="Arial"/>
-        </w:rPr>
-        <w:t>ForestApp</w:t>
-      </w:r>
-      <w:proofErr w:type="spellEnd"/>
-      <w:r>
-        <w:rPr>
-          <w:rFonts w:ascii="Arial" w:hAnsi="Arial" w:cs="Arial"/>
-        </w:rPr>
-        <w:t xml:space="preserve"> class methods are implemented correctly and execute as intended.</w:t>
+        <w:t>To ensure if the ForestApp class methods are implemented correctly and execute as intended.</w:t>
       </w:r>
     </w:p>
     <w:p>
@@ -576,35 +568,7 @@
               <w:rPr>
                 <w:rFonts w:ascii="Arial" w:hAnsi="Arial" w:cs="Arial"/>
               </w:rPr>
-              <w:t>__</w:t>
-            </w:r>
-            <w:proofErr w:type="spellStart"/>
-            <w:r>
-              <w:rPr>
-                <w:rFonts w:ascii="Arial" w:hAnsi="Arial" w:cs="Arial"/>
-              </w:rPr>
-              <w:t>init</w:t>
-            </w:r>
-            <w:proofErr w:type="spellEnd"/>
-            <w:r>
-              <w:rPr>
-                <w:rFonts w:ascii="Arial" w:hAnsi="Arial" w:cs="Arial"/>
-              </w:rPr>
-              <w:t>_</w:t>
-            </w:r>
-            <w:proofErr w:type="gramStart"/>
-            <w:r>
-              <w:rPr>
-                <w:rFonts w:ascii="Arial" w:hAnsi="Arial" w:cs="Arial"/>
-              </w:rPr>
-              <w:t>_(</w:t>
-            </w:r>
-            <w:proofErr w:type="gramEnd"/>
-            <w:r>
-              <w:rPr>
-                <w:rFonts w:ascii="Arial" w:hAnsi="Arial" w:cs="Arial"/>
-              </w:rPr>
-              <w:t>)</w:t>
+              <w:t>__init__()</w:t>
             </w:r>
           </w:p>
         </w:tc>
@@ -771,61 +735,39 @@
               <w:rPr>
                 <w:rFonts w:ascii="Arial" w:hAnsi="Arial" w:cs="Arial"/>
               </w:rPr>
-              <w:t xml:space="preserve">Verify if the </w:t>
-            </w:r>
-            <w:proofErr w:type="gramStart"/>
-            <w:r>
-              <w:rPr>
-                <w:rFonts w:ascii="Arial" w:hAnsi="Arial" w:cs="Arial"/>
-              </w:rPr>
-              <w:t>build(</w:t>
-            </w:r>
-            <w:proofErr w:type="gramEnd"/>
-            <w:r>
-              <w:rPr>
-                <w:rFonts w:ascii="Arial" w:hAnsi="Arial" w:cs="Arial"/>
-              </w:rPr>
-              <w:t>) has been initialized.</w:t>
-            </w:r>
-          </w:p>
-        </w:tc>
-        <w:tc>
-          <w:tcPr>
-            <w:tcW w:w="0" w:type="auto"/>
-            <w:tcBorders>
-              <w:top w:val="single" w:sz="4" w:space="0" w:color="000000"/>
-              <w:left w:val="single" w:sz="4" w:space="0" w:color="000000"/>
-              <w:bottom w:val="single" w:sz="4" w:space="0" w:color="000000"/>
-              <w:right w:val="single" w:sz="4" w:space="0" w:color="000000"/>
-            </w:tcBorders>
-            <w:tcMar>
-              <w:top w:w="0" w:type="dxa"/>
-              <w:left w:w="108" w:type="dxa"/>
-              <w:bottom w:w="0" w:type="dxa"/>
-              <w:right w:w="108" w:type="dxa"/>
-            </w:tcMar>
-            <w:vAlign w:val="center"/>
-          </w:tcPr>
-          <w:p>
-            <w:pPr>
-              <w:spacing w:after="0" w:line="276" w:lineRule="auto"/>
-              <w:rPr>
-                <w:rFonts w:ascii="Arial" w:hAnsi="Arial" w:cs="Arial"/>
-              </w:rPr>
-            </w:pPr>
-            <w:proofErr w:type="gramStart"/>
-            <w:r>
-              <w:rPr>
-                <w:rFonts w:ascii="Arial" w:hAnsi="Arial" w:cs="Arial"/>
-              </w:rPr>
-              <w:t>build(</w:t>
-            </w:r>
-            <w:proofErr w:type="gramEnd"/>
-            <w:r>
-              <w:rPr>
-                <w:rFonts w:ascii="Arial" w:hAnsi="Arial" w:cs="Arial"/>
-              </w:rPr>
-              <w:t>)</w:t>
+              <w:t>Verify if the build() has been initialized.</w:t>
+            </w:r>
+          </w:p>
+        </w:tc>
+        <w:tc>
+          <w:tcPr>
+            <w:tcW w:w="0" w:type="auto"/>
+            <w:tcBorders>
+              <w:top w:val="single" w:sz="4" w:space="0" w:color="000000"/>
+              <w:left w:val="single" w:sz="4" w:space="0" w:color="000000"/>
+              <w:bottom w:val="single" w:sz="4" w:space="0" w:color="000000"/>
+              <w:right w:val="single" w:sz="4" w:space="0" w:color="000000"/>
+            </w:tcBorders>
+            <w:tcMar>
+              <w:top w:w="0" w:type="dxa"/>
+              <w:left w:w="108" w:type="dxa"/>
+              <w:bottom w:w="0" w:type="dxa"/>
+              <w:right w:w="108" w:type="dxa"/>
+            </w:tcMar>
+            <w:vAlign w:val="center"/>
+          </w:tcPr>
+          <w:p>
+            <w:pPr>
+              <w:spacing w:after="0" w:line="276" w:lineRule="auto"/>
+              <w:rPr>
+                <w:rFonts w:ascii="Arial" w:hAnsi="Arial" w:cs="Arial"/>
+              </w:rPr>
+            </w:pPr>
+            <w:r>
+              <w:rPr>
+                <w:rFonts w:ascii="Arial" w:hAnsi="Arial" w:cs="Arial"/>
+              </w:rPr>
+              <w:t>build()</w:t>
             </w:r>
           </w:p>
         </w:tc>
@@ -889,21 +831,7 @@
               <w:rPr>
                 <w:rFonts w:ascii="Arial" w:hAnsi="Arial" w:cs="Arial"/>
               </w:rPr>
-              <w:t xml:space="preserve">Does not throw a </w:t>
-            </w:r>
-            <w:proofErr w:type="spellStart"/>
-            <w:r>
-              <w:rPr>
-                <w:rFonts w:ascii="Arial" w:hAnsi="Arial" w:cs="Arial"/>
-              </w:rPr>
-              <w:t>TypeError</w:t>
-            </w:r>
-            <w:proofErr w:type="spellEnd"/>
-            <w:r>
-              <w:rPr>
-                <w:rFonts w:ascii="Arial" w:hAnsi="Arial" w:cs="Arial"/>
-              </w:rPr>
-              <w:t>.</w:t>
+              <w:t>Does not throw a TypeError.</w:t>
             </w:r>
           </w:p>
         </w:tc>
@@ -936,21 +864,7 @@
               <w:rPr>
                 <w:rFonts w:ascii="Arial" w:hAnsi="Arial" w:cs="Arial"/>
               </w:rPr>
-              <w:t xml:space="preserve">The app did not throw a </w:t>
-            </w:r>
-            <w:proofErr w:type="spellStart"/>
-            <w:r>
-              <w:rPr>
-                <w:rFonts w:ascii="Arial" w:hAnsi="Arial" w:cs="Arial"/>
-              </w:rPr>
-              <w:t>TypeError</w:t>
-            </w:r>
-            <w:proofErr w:type="spellEnd"/>
-            <w:r>
-              <w:rPr>
-                <w:rFonts w:ascii="Arial" w:hAnsi="Arial" w:cs="Arial"/>
-              </w:rPr>
-              <w:t>.</w:t>
+              <w:t>The app did not throw a TypeError.</w:t>
             </w:r>
           </w:p>
         </w:tc>
@@ -1020,89 +934,39 @@
               <w:rPr>
                 <w:rFonts w:ascii="Arial" w:hAnsi="Arial" w:cs="Arial"/>
               </w:rPr>
-              <w:t xml:space="preserve">Verify if </w:t>
-            </w:r>
-            <w:proofErr w:type="spellStart"/>
-            <w:r>
-              <w:rPr>
-                <w:rFonts w:ascii="Arial" w:hAnsi="Arial" w:cs="Arial"/>
-              </w:rPr>
-              <w:t>on_</w:t>
-            </w:r>
-            <w:proofErr w:type="gramStart"/>
-            <w:r>
-              <w:rPr>
-                <w:rFonts w:ascii="Arial" w:hAnsi="Arial" w:cs="Arial"/>
-              </w:rPr>
-              <w:t>start</w:t>
-            </w:r>
-            <w:proofErr w:type="spellEnd"/>
-            <w:r>
-              <w:rPr>
-                <w:rFonts w:ascii="Arial" w:hAnsi="Arial" w:cs="Arial"/>
-              </w:rPr>
-              <w:t>(</w:t>
-            </w:r>
-            <w:proofErr w:type="gramEnd"/>
-            <w:r>
-              <w:rPr>
-                <w:rFonts w:ascii="Arial" w:hAnsi="Arial" w:cs="Arial"/>
-              </w:rPr>
-              <w:t>) has been initialized.</w:t>
-            </w:r>
-          </w:p>
-        </w:tc>
-        <w:tc>
-          <w:tcPr>
-            <w:tcW w:w="0" w:type="auto"/>
-            <w:tcBorders>
-              <w:top w:val="single" w:sz="4" w:space="0" w:color="000000"/>
-              <w:left w:val="single" w:sz="4" w:space="0" w:color="000000"/>
-              <w:bottom w:val="single" w:sz="4" w:space="0" w:color="000000"/>
-              <w:right w:val="single" w:sz="4" w:space="0" w:color="000000"/>
-            </w:tcBorders>
-            <w:tcMar>
-              <w:top w:w="0" w:type="dxa"/>
-              <w:left w:w="108" w:type="dxa"/>
-              <w:bottom w:w="0" w:type="dxa"/>
-              <w:right w:w="108" w:type="dxa"/>
-            </w:tcMar>
-            <w:vAlign w:val="center"/>
-          </w:tcPr>
-          <w:p>
-            <w:pPr>
-              <w:spacing w:after="0" w:line="276" w:lineRule="auto"/>
-              <w:rPr>
-                <w:rFonts w:ascii="Arial" w:hAnsi="Arial" w:cs="Arial"/>
-              </w:rPr>
-            </w:pPr>
-            <w:proofErr w:type="spellStart"/>
-            <w:r>
-              <w:rPr>
-                <w:rFonts w:ascii="Arial" w:hAnsi="Arial" w:cs="Arial"/>
-              </w:rPr>
-              <w:t>on_</w:t>
-            </w:r>
-            <w:proofErr w:type="gramStart"/>
-            <w:r>
-              <w:rPr>
-                <w:rFonts w:ascii="Arial" w:hAnsi="Arial" w:cs="Arial"/>
-              </w:rPr>
-              <w:t>start</w:t>
-            </w:r>
-            <w:proofErr w:type="spellEnd"/>
-            <w:r>
-              <w:rPr>
-                <w:rFonts w:ascii="Arial" w:hAnsi="Arial" w:cs="Arial"/>
-              </w:rPr>
-              <w:t>(</w:t>
-            </w:r>
-            <w:proofErr w:type="gramEnd"/>
-            <w:r>
-              <w:rPr>
-                <w:rFonts w:ascii="Arial" w:hAnsi="Arial" w:cs="Arial"/>
-              </w:rPr>
-              <w:t>)</w:t>
+              <w:t>Verify if on_start() has been initialized.</w:t>
+            </w:r>
+          </w:p>
+        </w:tc>
+        <w:tc>
+          <w:tcPr>
+            <w:tcW w:w="0" w:type="auto"/>
+            <w:tcBorders>
+              <w:top w:val="single" w:sz="4" w:space="0" w:color="000000"/>
+              <w:left w:val="single" w:sz="4" w:space="0" w:color="000000"/>
+              <w:bottom w:val="single" w:sz="4" w:space="0" w:color="000000"/>
+              <w:right w:val="single" w:sz="4" w:space="0" w:color="000000"/>
+            </w:tcBorders>
+            <w:tcMar>
+              <w:top w:w="0" w:type="dxa"/>
+              <w:left w:w="108" w:type="dxa"/>
+              <w:bottom w:w="0" w:type="dxa"/>
+              <w:right w:w="108" w:type="dxa"/>
+            </w:tcMar>
+            <w:vAlign w:val="center"/>
+          </w:tcPr>
+          <w:p>
+            <w:pPr>
+              <w:spacing w:after="0" w:line="276" w:lineRule="auto"/>
+              <w:rPr>
+                <w:rFonts w:ascii="Arial" w:hAnsi="Arial" w:cs="Arial"/>
+              </w:rPr>
+            </w:pPr>
+            <w:r>
+              <w:rPr>
+                <w:rFonts w:ascii="Arial" w:hAnsi="Arial" w:cs="Arial"/>
+              </w:rPr>
+              <w:t>on_start()</w:t>
             </w:r>
           </w:p>
         </w:tc>
@@ -1281,89 +1145,39 @@
               <w:rPr>
                 <w:rFonts w:ascii="Arial" w:hAnsi="Arial" w:cs="Arial"/>
               </w:rPr>
-              <w:t xml:space="preserve">Verify if the </w:t>
-            </w:r>
-            <w:proofErr w:type="gramStart"/>
-            <w:r>
-              <w:rPr>
-                <w:rFonts w:ascii="Arial" w:hAnsi="Arial" w:cs="Arial"/>
-              </w:rPr>
-              <w:t>run(</w:t>
-            </w:r>
-            <w:proofErr w:type="gramEnd"/>
-            <w:r>
-              <w:rPr>
-                <w:rFonts w:ascii="Arial" w:hAnsi="Arial" w:cs="Arial"/>
-              </w:rPr>
-              <w:t xml:space="preserve">) method is called by the </w:t>
-            </w:r>
-            <w:proofErr w:type="spellStart"/>
-            <w:r>
-              <w:rPr>
-                <w:rFonts w:ascii="Arial" w:hAnsi="Arial" w:cs="Arial"/>
-              </w:rPr>
-              <w:t>ForestApp</w:t>
-            </w:r>
-            <w:proofErr w:type="spellEnd"/>
-            <w:r>
-              <w:rPr>
-                <w:rFonts w:ascii="Arial" w:hAnsi="Arial" w:cs="Arial"/>
-              </w:rPr>
-              <w:t>() instance.</w:t>
-            </w:r>
-          </w:p>
-        </w:tc>
-        <w:tc>
-          <w:tcPr>
-            <w:tcW w:w="0" w:type="auto"/>
-            <w:tcBorders>
-              <w:top w:val="single" w:sz="4" w:space="0" w:color="000000"/>
-              <w:left w:val="single" w:sz="4" w:space="0" w:color="000000"/>
-              <w:bottom w:val="single" w:sz="4" w:space="0" w:color="000000"/>
-              <w:right w:val="single" w:sz="4" w:space="0" w:color="000000"/>
-            </w:tcBorders>
-            <w:tcMar>
-              <w:top w:w="0" w:type="dxa"/>
-              <w:left w:w="108" w:type="dxa"/>
-              <w:bottom w:w="0" w:type="dxa"/>
-              <w:right w:w="108" w:type="dxa"/>
-            </w:tcMar>
-            <w:vAlign w:val="center"/>
-          </w:tcPr>
-          <w:p>
-            <w:pPr>
-              <w:spacing w:after="0" w:line="276" w:lineRule="auto"/>
-              <w:rPr>
-                <w:rFonts w:ascii="Arial" w:hAnsi="Arial" w:cs="Arial"/>
-              </w:rPr>
-            </w:pPr>
-            <w:proofErr w:type="spellStart"/>
-            <w:r>
-              <w:rPr>
-                <w:rFonts w:ascii="Arial" w:hAnsi="Arial" w:cs="Arial"/>
-              </w:rPr>
-              <w:t>ForestApp</w:t>
-            </w:r>
-            <w:proofErr w:type="spellEnd"/>
-            <w:r>
-              <w:rPr>
-                <w:rFonts w:ascii="Arial" w:hAnsi="Arial" w:cs="Arial"/>
-              </w:rPr>
-              <w:t>(</w:t>
-            </w:r>
-            <w:proofErr w:type="gramStart"/>
-            <w:r>
-              <w:rPr>
-                <w:rFonts w:ascii="Arial" w:hAnsi="Arial" w:cs="Arial"/>
-              </w:rPr>
-              <w:t>).run</w:t>
-            </w:r>
-            <w:proofErr w:type="gramEnd"/>
-            <w:r>
-              <w:rPr>
-                <w:rFonts w:ascii="Arial" w:hAnsi="Arial" w:cs="Arial"/>
-              </w:rPr>
-              <w:t>()</w:t>
+              <w:t>Verify if the run() method is called by the ForestApp() instance.</w:t>
+            </w:r>
+          </w:p>
+        </w:tc>
+        <w:tc>
+          <w:tcPr>
+            <w:tcW w:w="0" w:type="auto"/>
+            <w:tcBorders>
+              <w:top w:val="single" w:sz="4" w:space="0" w:color="000000"/>
+              <w:left w:val="single" w:sz="4" w:space="0" w:color="000000"/>
+              <w:bottom w:val="single" w:sz="4" w:space="0" w:color="000000"/>
+              <w:right w:val="single" w:sz="4" w:space="0" w:color="000000"/>
+            </w:tcBorders>
+            <w:tcMar>
+              <w:top w:w="0" w:type="dxa"/>
+              <w:left w:w="108" w:type="dxa"/>
+              <w:bottom w:w="0" w:type="dxa"/>
+              <w:right w:w="108" w:type="dxa"/>
+            </w:tcMar>
+            <w:vAlign w:val="center"/>
+          </w:tcPr>
+          <w:p>
+            <w:pPr>
+              <w:spacing w:after="0" w:line="276" w:lineRule="auto"/>
+              <w:rPr>
+                <w:rFonts w:ascii="Arial" w:hAnsi="Arial" w:cs="Arial"/>
+              </w:rPr>
+            </w:pPr>
+            <w:r>
+              <w:rPr>
+                <w:rFonts w:ascii="Arial" w:hAnsi="Arial" w:cs="Arial"/>
+              </w:rPr>
+              <w:t>ForestApp().run()</w:t>
             </w:r>
           </w:p>
         </w:tc>

</xml_diff>